<commit_message>
Add state diagram for Cipher protocol, add Cipher interfaces in VisioDiagrams.vsdx
</commit_message>
<xml_diff>
--- a/Pw.Elka.TIN/Rady dra Gawkowskiego.docx
+++ b/Pw.Elka.TIN/Rady dra Gawkowskiego.docx
@@ -20,6 +20,9 @@
       <w:r>
         <w:t>Dodać FU – zmiana hasła przez użytkownika</w:t>
       </w:r>
+      <w:r>
+        <w:t xml:space="preserve"> </w:t>
+      </w:r>
     </w:p>
     <w:p>
       <w:pPr>
@@ -55,130 +58,145 @@
       <w:r>
         <w:t>blokować</w:t>
       </w:r>
+    </w:p>
+    <w:p>
+      <w:pPr>
+        <w:pStyle w:val="Akapitzlist"/>
+        <w:numPr>
+          <w:ilvl w:val="0"/>
+          <w:numId w:val="1"/>
+        </w:numPr>
+      </w:pPr>
+      <w:r>
+        <w:t xml:space="preserve">Powinno być ograniczenie na 1000 klientów i jeśli 1001 chce się dołączyć to go ignorujemy lub robimy akcept i wysyłamy komunikat ( serwer busy ). Jeśli Root zrobi </w:t>
+      </w:r>
+      <w:proofErr w:type="spellStart"/>
+      <w:r>
+        <w:t>join</w:t>
+      </w:r>
+      <w:proofErr w:type="spellEnd"/>
+      <w:r>
+        <w:t xml:space="preserve"> to pozna liczbę wątków klienckich  ( nie wiem w jaki sposób, ale coś podobnego powiedział )</w:t>
+      </w:r>
+    </w:p>
+    <w:p>
+      <w:pPr>
+        <w:pStyle w:val="Akapitzlist"/>
+        <w:numPr>
+          <w:ilvl w:val="0"/>
+          <w:numId w:val="1"/>
+        </w:numPr>
+      </w:pPr>
+      <w:r>
+        <w:t>Licznik wydajnościowy – blokowanie operacji najaktywniejszym ( tego chyba miało nie być w końcu )</w:t>
+      </w:r>
+    </w:p>
+    <w:p>
+      <w:pPr>
+        <w:pStyle w:val="Akapitzlist"/>
+        <w:numPr>
+          <w:ilvl w:val="0"/>
+          <w:numId w:val="1"/>
+        </w:numPr>
+      </w:pPr>
+      <w:r>
+        <w:t xml:space="preserve">Nie powinniśmy </w:t>
+      </w:r>
+      <w:r>
+        <w:t>blokować</w:t>
+      </w:r>
+      <w:r>
+        <w:t xml:space="preserve"> klienta jeśli wysyła nam niepoprawne pakiety, bo pakiety mogą spływać z uszkodzonej pamięci. </w:t>
+      </w:r>
+      <w:r>
+        <w:t xml:space="preserve">// </w:t>
+      </w:r>
+      <w:r>
+        <w:rPr>
+          <w:color w:val="00B050"/>
+        </w:rPr>
+        <w:t>DONE</w:t>
+      </w:r>
+    </w:p>
+    <w:p>
+      <w:pPr>
+        <w:pStyle w:val="Akapitzlist"/>
+        <w:numPr>
+          <w:ilvl w:val="0"/>
+          <w:numId w:val="1"/>
+        </w:numPr>
+      </w:pPr>
+      <w:r>
+        <w:t xml:space="preserve">1 klient nie powinien być na jednym wątku tylko chyba 3 ( wysyłanie, słuchanie i </w:t>
+      </w:r>
+      <w:r>
+        <w:t>sprzężenie</w:t>
+      </w:r>
+      <w:r>
+        <w:t xml:space="preserve"> ich razem??? )</w:t>
+      </w:r>
+    </w:p>
+    <w:p>
+      <w:pPr>
+        <w:pStyle w:val="Akapitzlist"/>
+        <w:numPr>
+          <w:ilvl w:val="0"/>
+          <w:numId w:val="1"/>
+        </w:numPr>
+      </w:pPr>
+      <w:r>
+        <w:t>Szyfrowa</w:t>
+      </w:r>
+      <w:r>
+        <w:t xml:space="preserve">nie powinno być niższa warstwą </w:t>
+      </w:r>
+      <w:r>
+        <w:t xml:space="preserve">i być otoczony interfejsem. </w:t>
+      </w:r>
+      <w:r>
+        <w:t xml:space="preserve"> Warstwa poniżej powinna </w:t>
+      </w:r>
+      <w:r>
+        <w:t>przepuszczać</w:t>
+      </w:r>
+      <w:r>
+        <w:t xml:space="preserve"> przez komponencie do szyfrowania ( analogicznie w drugą </w:t>
+      </w:r>
+      <w:proofErr w:type="spellStart"/>
+      <w:r>
+        <w:t>strone</w:t>
+      </w:r>
+      <w:proofErr w:type="spellEnd"/>
+      <w:r>
+        <w:t xml:space="preserve"> ) Wtyczki szyfrujące powinny być wymienne ( XOP , DES, RSA ) To warstwa </w:t>
+      </w:r>
+      <w:proofErr w:type="spellStart"/>
+      <w:r>
+        <w:t>szyfrujaca</w:t>
+      </w:r>
+      <w:proofErr w:type="spellEnd"/>
+      <w:r>
+        <w:t xml:space="preserve"> ustala szyfr ( to jej brocha ). Muszą być </w:t>
+      </w:r>
+      <w:proofErr w:type="spellStart"/>
+      <w:r>
+        <w:t>generyczne</w:t>
+      </w:r>
+      <w:proofErr w:type="spellEnd"/>
+      <w:r>
+        <w:t xml:space="preserve"> bloki </w:t>
+      </w:r>
+      <w:r>
+        <w:t>szyfrujące</w:t>
+      </w:r>
       <w:r>
         <w:t xml:space="preserve"> </w:t>
       </w:r>
-    </w:p>
-    <w:p>
-      <w:pPr>
-        <w:pStyle w:val="Akapitzlist"/>
-        <w:numPr>
-          <w:ilvl w:val="0"/>
-          <w:numId w:val="1"/>
-        </w:numPr>
-      </w:pPr>
-      <w:r>
-        <w:t xml:space="preserve">Powinno być ograniczenie na 1000 klientów i jeśli 1001 chce się dołączyć to go ignorujemy lub robimy akcept i wysyłamy komunikat ( serwer busy ). Jeśli Root zrobi </w:t>
-      </w:r>
-      <w:proofErr w:type="spellStart"/>
-      <w:r>
-        <w:t>join</w:t>
-      </w:r>
-      <w:proofErr w:type="spellEnd"/>
-      <w:r>
-        <w:t xml:space="preserve"> to pozna liczbę wątków klienckich  ( nie wiem w jaki sposób, ale coś podobnego powiedział )</w:t>
-      </w:r>
-    </w:p>
-    <w:p>
-      <w:pPr>
-        <w:pStyle w:val="Akapitzlist"/>
-        <w:numPr>
-          <w:ilvl w:val="0"/>
-          <w:numId w:val="1"/>
-        </w:numPr>
-      </w:pPr>
-      <w:r>
-        <w:t>Licznik wydajnościowy – blokowanie operacji najaktywniejszym ( tego chyba miało nie być w końcu )</w:t>
-      </w:r>
-    </w:p>
-    <w:p>
-      <w:pPr>
-        <w:pStyle w:val="Akapitzlist"/>
-        <w:numPr>
-          <w:ilvl w:val="0"/>
-          <w:numId w:val="1"/>
-        </w:numPr>
-      </w:pPr>
-      <w:r>
-        <w:t xml:space="preserve">Nie powinniśmy </w:t>
-      </w:r>
-      <w:r>
-        <w:t>blokować</w:t>
-      </w:r>
-      <w:r>
-        <w:t xml:space="preserve"> klienta jeśli wysyła nam niepoprawne pakiety, bo pakiety mogą spływać z uszkodzonej pamięci. </w:t>
-      </w:r>
-    </w:p>
-    <w:p>
-      <w:pPr>
-        <w:pStyle w:val="Akapitzlist"/>
-        <w:numPr>
-          <w:ilvl w:val="0"/>
-          <w:numId w:val="1"/>
-        </w:numPr>
-      </w:pPr>
-      <w:r>
-        <w:t xml:space="preserve">1 klient nie powinien być na jednym wątku tylko chyba 3 ( wysyłanie, słuchanie i </w:t>
-      </w:r>
-      <w:r>
-        <w:t>sprzężenie</w:t>
-      </w:r>
-      <w:r>
-        <w:t xml:space="preserve"> ich razem??? )</w:t>
-      </w:r>
-    </w:p>
-    <w:p>
-      <w:pPr>
-        <w:pStyle w:val="Akapitzlist"/>
-        <w:numPr>
-          <w:ilvl w:val="0"/>
-          <w:numId w:val="1"/>
-        </w:numPr>
-      </w:pPr>
-      <w:r>
-        <w:t>Szyfrowa</w:t>
-      </w:r>
-      <w:r>
-        <w:t xml:space="preserve">nie powinno być niższa warstwą </w:t>
-      </w:r>
-      <w:r>
-        <w:t xml:space="preserve">i być otoczony interfejsem. </w:t>
-      </w:r>
-      <w:r>
-        <w:t xml:space="preserve"> Warstwa poniżej powinna </w:t>
-      </w:r>
-      <w:r>
-        <w:t>przepuszczać</w:t>
-      </w:r>
-      <w:r>
-        <w:t xml:space="preserve"> przez komponencie do szyfrowania ( analogicznie w drugą </w:t>
-      </w:r>
-      <w:proofErr w:type="spellStart"/>
-      <w:r>
-        <w:t>strone</w:t>
-      </w:r>
-      <w:proofErr w:type="spellEnd"/>
-      <w:r>
-        <w:t xml:space="preserve"> ) Wtyczki szyfrujące powinny być wymienne ( XOP , DES, RSA ) To warstwa </w:t>
-      </w:r>
-      <w:proofErr w:type="spellStart"/>
-      <w:r>
-        <w:t>szyfrujaca</w:t>
-      </w:r>
-      <w:proofErr w:type="spellEnd"/>
-      <w:r>
-        <w:t xml:space="preserve"> ustala szyfr ( to jej brocha ). Muszą być </w:t>
-      </w:r>
-      <w:proofErr w:type="spellStart"/>
-      <w:r>
-        <w:t>generyczne</w:t>
-      </w:r>
-      <w:proofErr w:type="spellEnd"/>
-      <w:r>
-        <w:t xml:space="preserve"> bloki </w:t>
-      </w:r>
-      <w:r>
-        <w:t>szyfrujące</w:t>
+      <w:r>
+        <w:rPr>
+          <w:color w:val="00B050"/>
+        </w:rPr>
+        <w:t>// DONE</w:t>
       </w:r>
     </w:p>
     <w:p>
@@ -347,6 +365,15 @@
       <w:proofErr w:type="spellEnd"/>
       <w:r>
         <w:t xml:space="preserve"> i # </w:t>
+      </w:r>
+      <w:r>
+        <w:t xml:space="preserve">// </w:t>
+      </w:r>
+      <w:r>
+        <w:rPr>
+          <w:color w:val="00B050"/>
+        </w:rPr>
+        <w:t>DONE</w:t>
       </w:r>
     </w:p>
     <w:p>

</xml_diff>

<commit_message>
Small changes in DAL interface ( ChangePassword ) , modification of  test cases , removing the SMTP notes
</commit_message>
<xml_diff>
--- a/Pw.Elka.TIN/Rady dra Gawkowskiego.docx
+++ b/Pw.Elka.TIN/Rady dra Gawkowskiego.docx
@@ -23,93 +23,8 @@
       <w:r>
         <w:t xml:space="preserve"> </w:t>
       </w:r>
-    </w:p>
-    <w:p>
-      <w:pPr>
-        <w:pStyle w:val="Akapitzlist"/>
-        <w:numPr>
-          <w:ilvl w:val="0"/>
-          <w:numId w:val="1"/>
-        </w:numPr>
-      </w:pPr>
-      <w:r>
-        <w:t>Sytuacja krytyczna – wiadomość nie została wysłana do całej grupy a usuwamy klienta</w:t>
-      </w:r>
-    </w:p>
-    <w:p>
-      <w:pPr>
-        <w:pStyle w:val="Akapitzlist"/>
-        <w:numPr>
-          <w:ilvl w:val="0"/>
-          <w:numId w:val="1"/>
-        </w:numPr>
-      </w:pPr>
-      <w:r>
-        <w:t xml:space="preserve">10 komend  / sec ( per </w:t>
-      </w:r>
-      <w:proofErr w:type="spellStart"/>
-      <w:r>
-        <w:t>client</w:t>
-      </w:r>
-      <w:proofErr w:type="spellEnd"/>
-      <w:r>
-        <w:t xml:space="preserve"> ) – co jeśli przekroczy – nie powinniśmy </w:t>
-      </w:r>
-      <w:r>
-        <w:t>blokować</w:t>
-      </w:r>
-    </w:p>
-    <w:p>
-      <w:pPr>
-        <w:pStyle w:val="Akapitzlist"/>
-        <w:numPr>
-          <w:ilvl w:val="0"/>
-          <w:numId w:val="1"/>
-        </w:numPr>
-      </w:pPr>
-      <w:r>
-        <w:t xml:space="preserve">Powinno być ograniczenie na 1000 klientów i jeśli 1001 chce się dołączyć to go ignorujemy lub robimy akcept i wysyłamy komunikat ( serwer busy ). Jeśli Root zrobi </w:t>
-      </w:r>
-      <w:proofErr w:type="spellStart"/>
-      <w:r>
-        <w:t>join</w:t>
-      </w:r>
-      <w:proofErr w:type="spellEnd"/>
-      <w:r>
-        <w:t xml:space="preserve"> to pozna liczbę wątków klienckich  ( nie wiem w jaki sposób, ale coś podobnego powiedział )</w:t>
-      </w:r>
-    </w:p>
-    <w:p>
-      <w:pPr>
-        <w:pStyle w:val="Akapitzlist"/>
-        <w:numPr>
-          <w:ilvl w:val="0"/>
-          <w:numId w:val="1"/>
-        </w:numPr>
-      </w:pPr>
-      <w:r>
-        <w:t>Licznik wydajnościowy – blokowanie operacji najaktywniejszym ( tego chyba miało nie być w końcu )</w:t>
-      </w:r>
-    </w:p>
-    <w:p>
-      <w:pPr>
-        <w:pStyle w:val="Akapitzlist"/>
-        <w:numPr>
-          <w:ilvl w:val="0"/>
-          <w:numId w:val="1"/>
-        </w:numPr>
-      </w:pPr>
-      <w:r>
-        <w:t xml:space="preserve">Nie powinniśmy </w:t>
-      </w:r>
-      <w:r>
-        <w:t>blokować</w:t>
-      </w:r>
-      <w:r>
-        <w:t xml:space="preserve"> klienta jeśli wysyła nam niepoprawne pakiety, bo pakiety mogą spływać z uszkodzonej pamięci. </w:t>
-      </w:r>
-      <w:r>
-        <w:t xml:space="preserve">// </w:t>
+      <w:r>
+        <w:t xml:space="preserve"> // </w:t>
       </w:r>
       <w:r>
         <w:rPr>
@@ -127,13 +42,116 @@
         </w:numPr>
       </w:pPr>
       <w:r>
-        <w:t xml:space="preserve">1 klient nie powinien być na jednym wątku tylko chyba 3 ( wysyłanie, słuchanie i </w:t>
+        <w:t>Sytuacja krytyczna – wiadomość nie została wysłana do całej grupy a usuwamy klienta</w:t>
+      </w:r>
+    </w:p>
+    <w:p>
+      <w:pPr>
+        <w:pStyle w:val="Akapitzlist"/>
+        <w:numPr>
+          <w:ilvl w:val="0"/>
+          <w:numId w:val="1"/>
+        </w:numPr>
+      </w:pPr>
+      <w:r>
+        <w:t xml:space="preserve">10 komend  / sec ( per </w:t>
+      </w:r>
+      <w:proofErr w:type="spellStart"/>
+      <w:r>
+        <w:t>client</w:t>
+      </w:r>
+      <w:proofErr w:type="spellEnd"/>
+      <w:r>
+        <w:t xml:space="preserve"> ) – co jeśli przekroczy – nie powinniśmy </w:t>
+      </w:r>
+      <w:r>
+        <w:t>blokować</w:t>
+      </w:r>
+    </w:p>
+    <w:p>
+      <w:pPr>
+        <w:pStyle w:val="Akapitzlist"/>
+        <w:numPr>
+          <w:ilvl w:val="0"/>
+          <w:numId w:val="1"/>
+        </w:numPr>
+      </w:pPr>
+      <w:r>
+        <w:t xml:space="preserve">Powinno być ograniczenie na 1000 klientów i jeśli 1001 chce się dołączyć to go ignorujemy lub robimy akcept i wysyłamy komunikat ( serwer busy ). Jeśli Root zrobi </w:t>
+      </w:r>
+      <w:proofErr w:type="spellStart"/>
+      <w:r>
+        <w:t>join</w:t>
+      </w:r>
+      <w:proofErr w:type="spellEnd"/>
+      <w:r>
+        <w:t xml:space="preserve"> to pozna liczbę wątków klienckich  ( nie wiem w jaki sposób, ale coś podobnego powiedział )</w:t>
+      </w:r>
+    </w:p>
+    <w:p>
+      <w:pPr>
+        <w:pStyle w:val="Akapitzlist"/>
+        <w:numPr>
+          <w:ilvl w:val="0"/>
+          <w:numId w:val="1"/>
+        </w:numPr>
+      </w:pPr>
+      <w:r>
+        <w:t>Licznik wydajnościowy – blokowanie operacji najaktywniejszym ( tego chyba miało nie być w końcu )</w:t>
+      </w:r>
+    </w:p>
+    <w:p>
+      <w:pPr>
+        <w:pStyle w:val="Akapitzlist"/>
+        <w:numPr>
+          <w:ilvl w:val="0"/>
+          <w:numId w:val="1"/>
+        </w:numPr>
+      </w:pPr>
+      <w:r>
+        <w:t xml:space="preserve">Nie powinniśmy </w:t>
+      </w:r>
+      <w:r>
+        <w:t>blokować</w:t>
+      </w:r>
+      <w:r>
+        <w:t xml:space="preserve"> klienta jeśli wysyła nam niepoprawne pakiety, bo pakiety mogą spływać z uszkodzonej pamięci. </w:t>
+      </w:r>
+      <w:r>
+        <w:t xml:space="preserve">// </w:t>
+      </w:r>
+      <w:r>
+        <w:rPr>
+          <w:color w:val="00B050"/>
+        </w:rPr>
+        <w:t>DONE</w:t>
+      </w:r>
+    </w:p>
+    <w:p>
+      <w:pPr>
+        <w:pStyle w:val="Akapitzlist"/>
+        <w:numPr>
+          <w:ilvl w:val="0"/>
+          <w:numId w:val="1"/>
+        </w:numPr>
+      </w:pPr>
+      <w:r>
+        <w:t>1 klient nie powinien być na jednym wątku tylko chyba</w:t>
+      </w:r>
+      <w:r>
+        <w:t xml:space="preserve"> na </w:t>
+      </w:r>
+      <w:r>
+        <w:t xml:space="preserve"> 3 ( wysyłanie, słuchanie i </w:t>
       </w:r>
       <w:r>
         <w:t>sprzężenie</w:t>
       </w:r>
       <w:r>
-        <w:t xml:space="preserve"> ich razem??? )</w:t>
+        <w:t xml:space="preserve"> </w:t>
+      </w:r>
+      <w:r>
+        <w:t>)</w:t>
       </w:r>
     </w:p>
     <w:p>
@@ -277,7 +295,10 @@
         <w:t>Nie można na chama ubijać wątków.</w:t>
       </w:r>
       <w:r>
-        <w:t xml:space="preserve"> Mówił cos o &amp;</w:t>
+        <w:t xml:space="preserve"> Mówił cos o </w:t>
+      </w:r>
+      <w:r>
+        <w:t>jakichś and-ach &amp;</w:t>
       </w:r>
     </w:p>
     <w:p>

</xml_diff>